<commit_message>
add reference to .bor format
</commit_message>
<xml_diff>
--- a/MWD_paper/mwd_Diggs_Paper REC.docx
+++ b/MWD_paper/mwd_Diggs_Paper REC.docx
@@ -1480,7 +1480,22 @@
         <w:rPr>
           <w:lang w:val="en-US"/>
         </w:rPr>
-        <w:t xml:space="preserve"> binary data file. LIM developed their own converter for transforming their format into DIGGS, while our team provided technical support and guidance to ensure proper implementation of the DIGGS standard.</w:t>
+        <w:t xml:space="preserve"> binary data file</w:t>
+      </w:r>
+      <w:r>
+        <w:rPr>
+          <w:lang w:val="en-US"/>
+        </w:rPr>
+        <w:t xml:space="preserve"> </w:t>
+      </w:r>
+      <w:r>
+        <w:t>(Borformat, n.d.)</w:t>
+      </w:r>
+      <w:r>
+        <w:rPr>
+          <w:lang w:val="en-US"/>
+        </w:rPr>
+        <w:t>. LIM developed their own converter for transforming their format into DIGGS, while our team provided technical support and guidance to ensure proper implementation of the DIGGS standard.</w:t>
       </w:r>
     </w:p>
     <w:p>
@@ -2564,7 +2579,13 @@
         <w:rPr>
           <w:lang w:val="en-US"/>
         </w:rPr>
-        <w:t>. We invite the geotechnical community to utilize these resources, provide feedback, and contribute to their ongoing refinement. By embracing an open, collaborative approach to standardization, we can collectively build a robust ecosystem for geotechnical data management that serves the entire profession.</w:t>
+        <w:t xml:space="preserve">. We invite the geotechnical </w:t>
+      </w:r>
+      <w:r>
+        <w:rPr>
+          <w:lang w:val="en-US"/>
+        </w:rPr>
+        <w:t>community to utilize these resources, provide feedback, and contribute to their ongoing refinement. By embracing an open, collaborative approach to standardization, we can collectively build a robust ecosystem for geotechnical data management that serves the entire profession.</w:t>
       </w:r>
     </w:p>
     <w:p>
@@ -2670,6 +2691,29 @@
     </w:p>
     <w:p>
       <w:pPr>
+        <w:pStyle w:val="Firstparagraph"/>
+      </w:pPr>
+      <w:r>
+        <w:rPr>
+          <w:rFonts w:cs="Times New Roman"/>
+          <w:lang w:val="is-IS"/>
+        </w:rPr>
+        <w:t xml:space="preserve">Borformat. (n.d.). Borformat Specification. Retrieved February 25, 2025, from </w:t>
+      </w:r>
+      <w:hyperlink r:id="rId15" w:history="1">
+        <w:r>
+          <w:rPr>
+            <w:rFonts w:cs="Times New Roman"/>
+            <w:color w:val="0000FF"/>
+            <w:u w:val="single"/>
+            <w:lang w:val="is-IS"/>
+          </w:rPr>
+          <w:t>https://bor-form.at/en/BorformatSpec/</w:t>
+        </w:r>
+      </w:hyperlink>
+    </w:p>
+    <w:p>
+      <w:pPr>
         <w:pStyle w:val="References"/>
         <w:rPr>
           <w:lang w:val="en-GB"/>
@@ -2689,7 +2733,7 @@
       <w:r>
         <w:t xml:space="preserve">. DIGGSml GitHub Repository. Retrieved February 25, 2025, from </w:t>
       </w:r>
-      <w:hyperlink r:id="rId15" w:history="1">
+      <w:hyperlink r:id="rId16" w:history="1">
         <w:r>
           <w:rPr>
             <w:rStyle w:val="Hyperlink"/>
@@ -2714,7 +2758,7 @@
       <w:r>
         <w:t xml:space="preserve">). DIGGS MWD Properties XML Definition. Retrieved February 25, 2025, from </w:t>
       </w:r>
-      <w:hyperlink r:id="rId16" w:history="1">
+      <w:hyperlink r:id="rId17" w:history="1">
         <w:r>
           <w:rPr>
             <w:rStyle w:val="Hyperlink"/>
@@ -2742,7 +2786,7 @@
         </w:rPr>
         <w:t xml:space="preserve">DIGGS Tools. (n.d.). Geosetta Web Map. Retrieved February 25, 2025, from </w:t>
       </w:r>
-      <w:hyperlink r:id="rId17" w:history="1">
+      <w:hyperlink r:id="rId18" w:history="1">
         <w:r>
           <w:rPr>
             <w:rFonts w:eastAsia="Times New Roman"/>
@@ -2774,7 +2818,7 @@
       <w:r>
         <w:t xml:space="preserve">U.S. Department of Transportation. (2022). EDC News. Federal Highway Administration, Washington, DC. </w:t>
       </w:r>
-      <w:hyperlink r:id="rId18" w:history="1">
+      <w:hyperlink r:id="rId19" w:history="1">
         <w:r>
           <w:rPr>
             <w:rStyle w:val="Hyperlink"/>
@@ -2806,7 +2850,7 @@
           <w:lang w:val="en-GB"/>
         </w:rPr>
         <w:sectPr>
-          <w:headerReference w:type="first" r:id="rId19"/>
+          <w:headerReference w:type="first" r:id="rId20"/>
           <w:type w:val="continuous"/>
           <w:pgSz w:w="11907" w:h="16840" w:code="9"/>
           <w:pgMar w:top="1588" w:right="1021" w:bottom="1247" w:left="1021" w:header="709" w:footer="567" w:gutter="0"/>

</xml_diff>